<commit_message>
Improved ABC with failure checking and added '\0'
</commit_message>
<xml_diff>
--- a/abc/ABC.docx
+++ b/abc/ABC.docx
@@ -20,8 +20,13 @@
         <w:pStyle w:val="BodyText"/>
         <w:jc w:val="center"/>
       </w:pPr>
-      <w:r>
-        <w:t>Joery van den Hoff</w:t>
+      <w:proofErr w:type="spellStart"/>
+      <w:r>
+        <w:t>Joery</w:t>
+      </w:r>
+      <w:proofErr w:type="spellEnd"/>
+      <w:r>
+        <w:t xml:space="preserve"> van den Hoff</w:t>
       </w:r>
     </w:p>
     <w:p>
@@ -374,12 +379,14 @@
                 <w:b/>
               </w:rPr>
             </w:pPr>
+            <w:proofErr w:type="spellStart"/>
             <w:r>
               <w:rPr>
                 <w:b/>
               </w:rPr>
               <w:t>Sleeping</w:t>
             </w:r>
+            <w:proofErr w:type="spellEnd"/>
           </w:p>
         </w:tc>
         <w:tc>
@@ -447,12 +454,14 @@
                 <w:b/>
               </w:rPr>
             </w:pPr>
+            <w:proofErr w:type="spellStart"/>
             <w:r>
               <w:rPr>
                 <w:b/>
               </w:rPr>
               <w:t>Scheduling</w:t>
             </w:r>
+            <w:proofErr w:type="spellEnd"/>
           </w:p>
         </w:tc>
         <w:tc>
@@ -530,7 +539,15 @@
         <w:pStyle w:val="BodyText"/>
       </w:pPr>
       <w:r>
-        <w:t>Als ik het user-busy start met het volgende commando nice –n 19 [..] dan heeft het proces een lage prioriteit. (Het nummer gaat van 19 tot -20 voor lage tot hoge prioriteit respectievelijk.)</w:t>
+        <w:t xml:space="preserve">Als ik het user-busy start met het volgende commando </w:t>
+      </w:r>
+      <w:proofErr w:type="spellStart"/>
+      <w:r>
+        <w:t>nice</w:t>
+      </w:r>
+      <w:proofErr w:type="spellEnd"/>
+      <w:r>
+        <w:t xml:space="preserve"> –n 19 [..] dan heeft het proces een lage prioriteit. (Het nummer gaat van 19 tot -20 voor lage tot hoge prioriteit respectievelijk.)</w:t>
       </w:r>
     </w:p>
     <w:p>
@@ -538,10 +555,26 @@
         <w:pStyle w:val="BodyText"/>
       </w:pPr>
       <w:r>
-        <w:t xml:space="preserve">De nice load </w:t>
-      </w:r>
-      <w:r>
-        <w:t>in KSysGuard gaat dan naar 80%.</w:t>
+        <w:t xml:space="preserve">De </w:t>
+      </w:r>
+      <w:proofErr w:type="spellStart"/>
+      <w:r>
+        <w:t>nice</w:t>
+      </w:r>
+      <w:proofErr w:type="spellEnd"/>
+      <w:r>
+        <w:t xml:space="preserve"> load </w:t>
+      </w:r>
+      <w:r>
+        <w:t xml:space="preserve">in </w:t>
+      </w:r>
+      <w:proofErr w:type="spellStart"/>
+      <w:r>
+        <w:t>KSysGuard</w:t>
+      </w:r>
+      <w:proofErr w:type="spellEnd"/>
+      <w:r>
+        <w:t xml:space="preserve"> gaat dan naar 80%.</w:t>
       </w:r>
     </w:p>
     <w:p>
@@ -553,8 +586,13 @@
         </w:numPr>
         <w:ind w:left="576" w:hanging="576"/>
       </w:pPr>
-      <w:r>
-        <w:t>Interesting scenario’s</w:t>
+      <w:proofErr w:type="spellStart"/>
+      <w:r>
+        <w:t>Interesting</w:t>
+      </w:r>
+      <w:proofErr w:type="spellEnd"/>
+      <w:r>
+        <w:t xml:space="preserve"> scenario’s</w:t>
       </w:r>
     </w:p>
     <w:p>
@@ -579,17 +617,27 @@
         </w:numPr>
         <w:ind w:left="576" w:hanging="576"/>
       </w:pPr>
+      <w:proofErr w:type="spellStart"/>
       <w:r>
         <w:lastRenderedPageBreak/>
         <w:t>Numbers</w:t>
       </w:r>
+      <w:proofErr w:type="spellEnd"/>
     </w:p>
     <w:p>
       <w:pPr>
         <w:pStyle w:val="BodyText"/>
       </w:pPr>
       <w:r>
-        <w:t>Het eerste nummer is de CPU percentage dat het huidige proces gebruikt heeft (sinds de laatste seconde). Het tweede nummer is het aantal cycles dat doorlopen zijn sinds de laatste seconde.</w:t>
+        <w:t xml:space="preserve">Het eerste nummer is de CPU percentage dat het huidige proces gebruikt heeft (sinds de laatste seconde). Het tweede nummer is het aantal </w:t>
+      </w:r>
+      <w:proofErr w:type="spellStart"/>
+      <w:r>
+        <w:t>cycles</w:t>
+      </w:r>
+      <w:proofErr w:type="spellEnd"/>
+      <w:r>
+        <w:t xml:space="preserve"> dat doorlopen zijn sinds de laatste seconde.</w:t>
       </w:r>
     </w:p>
     <w:p>
@@ -600,7 +648,15 @@
         <w:t xml:space="preserve">Counter wordt elke keer opgehoogd </w:t>
       </w:r>
       <w:r>
-        <w:t xml:space="preserve">als er een cycle is geweest </w:t>
+        <w:t xml:space="preserve">als er een </w:t>
+      </w:r>
+      <w:proofErr w:type="spellStart"/>
+      <w:r>
+        <w:t>cycle</w:t>
+      </w:r>
+      <w:proofErr w:type="spellEnd"/>
+      <w:r>
+        <w:t xml:space="preserve"> is geweest </w:t>
       </w:r>
       <w:r>
         <w:t>en gereset als er een seconde voorbij is.</w:t>
@@ -636,7 +692,23 @@
         </w:numPr>
       </w:pPr>
       <w:r>
-        <w:t>Met de lseek() functie kan de grote van een file bepaald worden door SEEK_END als whence mee te geven.</w:t>
+        <w:t xml:space="preserve">Met de </w:t>
+      </w:r>
+      <w:proofErr w:type="spellStart"/>
+      <w:r>
+        <w:t>lseek</w:t>
+      </w:r>
+      <w:proofErr w:type="spellEnd"/>
+      <w:r>
+        <w:t xml:space="preserve">() functie kan de grote van een file bepaald worden door SEEK_END als </w:t>
+      </w:r>
+      <w:proofErr w:type="spellStart"/>
+      <w:r>
+        <w:t>whence</w:t>
+      </w:r>
+      <w:proofErr w:type="spellEnd"/>
+      <w:r>
+        <w:t xml:space="preserve"> mee te geven.</w:t>
       </w:r>
     </w:p>
     <w:p>
@@ -648,7 +720,15 @@
         </w:numPr>
       </w:pPr>
       <w:r>
-        <w:t>Mijn shared memory genaamd ‘joery123’ is te vinden onder /run/shm/joery123.</w:t>
+        <w:t>Mijn shared memory genaamd ‘joery123’ is te vinden onder /run/</w:t>
+      </w:r>
+      <w:proofErr w:type="spellStart"/>
+      <w:r>
+        <w:t>shm</w:t>
+      </w:r>
+      <w:proofErr w:type="spellEnd"/>
+      <w:r>
+        <w:t>/joery123.</w:t>
       </w:r>
     </w:p>
     <w:p>
@@ -660,7 +740,23 @@
         </w:numPr>
       </w:pPr>
       <w:r>
-        <w:t xml:space="preserve">Met het commando ‘od –A x –t c /run/shm/joery123’ print hij netjes de tekst uit die </w:t>
+        <w:t>Met het commando ‘</w:t>
+      </w:r>
+      <w:proofErr w:type="spellStart"/>
+      <w:r>
+        <w:t>od</w:t>
+      </w:r>
+      <w:proofErr w:type="spellEnd"/>
+      <w:r>
+        <w:t xml:space="preserve"> –A x –t c /run/</w:t>
+      </w:r>
+      <w:proofErr w:type="spellStart"/>
+      <w:r>
+        <w:t>shm</w:t>
+      </w:r>
+      <w:proofErr w:type="spellEnd"/>
+      <w:r>
+        <w:t xml:space="preserve">/joery123’ print hij netjes de tekst uit die </w:t>
       </w:r>
       <w:r>
         <w:t>ik erin had geschreven (‘opdracht 123456789’).</w:t>
@@ -822,7 +918,15 @@
         </w:numPr>
       </w:pPr>
       <w:r>
-        <w:t>Proces B kan nog steeds lezen en schrijven omdat shm_unlink het niet verwijderd tot alle referenties zijn verwijderd.</w:t>
+        <w:t xml:space="preserve">Proces B kan nog steeds lezen en schrijven omdat </w:t>
+      </w:r>
+      <w:proofErr w:type="spellStart"/>
+      <w:r>
+        <w:t>shm_unlink</w:t>
+      </w:r>
+      <w:proofErr w:type="spellEnd"/>
+      <w:r>
+        <w:t xml:space="preserve"> het niet verwijderd tot alle referenties zijn verwijderd.</w:t>
       </w:r>
     </w:p>
     <w:p>
@@ -899,7 +1003,15 @@
         </w:numPr>
       </w:pPr>
       <w:r>
-        <w:t>-v betekent dat er veel meer informatie wordt uitgeprint over wat er aan de hand is (verbose)</w:t>
+        <w:t>-v betekent dat er veel meer informatie wordt uitgeprint over wat er aan de hand is (</w:t>
+      </w:r>
+      <w:proofErr w:type="spellStart"/>
+      <w:r>
+        <w:t>verbose</w:t>
+      </w:r>
+      <w:proofErr w:type="spellEnd"/>
+      <w:r>
+        <w:t>)</w:t>
       </w:r>
     </w:p>
     <w:p>
@@ -911,7 +1023,15 @@
         </w:numPr>
       </w:pPr>
       <w:r>
-        <w:t>-g staat voor debug en houdt in dat alle opties en de compiler versie worden uitgeprint</w:t>
+        <w:t xml:space="preserve">-g staat voor </w:t>
+      </w:r>
+      <w:proofErr w:type="spellStart"/>
+      <w:r>
+        <w:t>debug</w:t>
+      </w:r>
+      <w:proofErr w:type="spellEnd"/>
+      <w:r>
+        <w:t xml:space="preserve"> en houdt in dat alle opties en de compiler versie worden uitgeprint</w:t>
       </w:r>
     </w:p>
     <w:p>
@@ -934,7 +1054,15 @@
         <w:t xml:space="preserve">-i </w:t>
       </w:r>
       <w:r>
-        <w:t>192.168.0.103 is het ip waarmee verbinding gemaakt wordt</w:t>
+        <w:t xml:space="preserve">192.168.0.103 is het </w:t>
+      </w:r>
+      <w:proofErr w:type="spellStart"/>
+      <w:r>
+        <w:t>ip</w:t>
+      </w:r>
+      <w:proofErr w:type="spellEnd"/>
+      <w:r>
+        <w:t xml:space="preserve"> waarmee verbinding gemaakt wordt</w:t>
       </w:r>
     </w:p>
     <w:p>
@@ -969,17 +1097,103 @@
           <w:numId w:val="21"/>
         </w:numPr>
       </w:pPr>
-      <w:r>
-        <w:t>aBcDeFgHiJkLmNoP 1234 XYz</w:t>
-      </w:r>
+      <w:proofErr w:type="spellStart"/>
+      <w:r>
+        <w:t>aBcDeFgHiJkLmNoP</w:t>
+      </w:r>
+      <w:proofErr w:type="spellEnd"/>
+      <w:r>
+        <w:t xml:space="preserve"> 1234 </w:t>
+      </w:r>
+      <w:proofErr w:type="spellStart"/>
+      <w:r>
+        <w:t>XYz</w:t>
+      </w:r>
+      <w:proofErr w:type="spellEnd"/>
       <w:r>
         <w:t xml:space="preserve"> is de data die verstuurd zal worden.</w:t>
+      </w:r>
+    </w:p>
+    <w:p>
+      <w:pPr>
+        <w:pStyle w:val="BodyText"/>
+      </w:pPr>
+      <w:r>
+        <w:lastRenderedPageBreak/>
+        <w:t xml:space="preserve">Ik heb de </w:t>
+      </w:r>
+      <w:proofErr w:type="spellStart"/>
+      <w:r>
+        <w:t>TCPEcho</w:t>
+      </w:r>
+      <w:proofErr w:type="spellEnd"/>
+      <w:r>
+        <w:t xml:space="preserve"> applicatie afgemaakt. Hieronder is hij in werking te zien.</w:t>
+      </w:r>
+    </w:p>
+    <w:p>
+      <w:pPr>
+        <w:pStyle w:val="BodyText"/>
+      </w:pPr>
+      <w:r>
+        <w:rPr>
+          <w:noProof/>
+          <w:lang w:eastAsia="nl-NL"/>
+        </w:rPr>
+        <w:drawing>
+          <wp:inline distT="0" distB="0" distL="0" distR="0">
+            <wp:extent cx="5760720" cy="1970773"/>
+            <wp:effectExtent l="0" t="0" r="0" b="0"/>
+            <wp:docPr id="5" name="Picture 5" descr="D:\assignments\IPC32\abc\c1.png"/>
+            <wp:cNvGraphicFramePr>
+              <a:graphicFrameLocks xmlns:a="http://schemas.openxmlformats.org/drawingml/2006/main" noChangeAspect="1"/>
+            </wp:cNvGraphicFramePr>
+            <a:graphic xmlns:a="http://schemas.openxmlformats.org/drawingml/2006/main">
+              <a:graphicData uri="http://schemas.openxmlformats.org/drawingml/2006/picture">
+                <pic:pic xmlns:pic="http://schemas.openxmlformats.org/drawingml/2006/picture">
+                  <pic:nvPicPr>
+                    <pic:cNvPr id="0" name="Picture 2" descr="D:\assignments\IPC32\abc\c1.png"/>
+                    <pic:cNvPicPr>
+                      <a:picLocks noChangeAspect="1" noChangeArrowheads="1"/>
+                    </pic:cNvPicPr>
+                  </pic:nvPicPr>
+                  <pic:blipFill>
+                    <a:blip r:embed="rId11">
+                      <a:extLst>
+                        <a:ext uri="{28A0092B-C50C-407E-A947-70E740481C1C}">
+                          <a14:useLocalDpi xmlns:a14="http://schemas.microsoft.com/office/drawing/2010/main" val="0"/>
+                        </a:ext>
+                      </a:extLst>
+                    </a:blip>
+                    <a:srcRect/>
+                    <a:stretch>
+                      <a:fillRect/>
+                    </a:stretch>
+                  </pic:blipFill>
+                  <pic:spPr bwMode="auto">
+                    <a:xfrm>
+                      <a:off x="0" y="0"/>
+                      <a:ext cx="5760720" cy="1970773"/>
+                    </a:xfrm>
+                    <a:prstGeom prst="rect">
+                      <a:avLst/>
+                    </a:prstGeom>
+                    <a:noFill/>
+                    <a:ln>
+                      <a:noFill/>
+                    </a:ln>
+                  </pic:spPr>
+                </pic:pic>
+              </a:graphicData>
+            </a:graphic>
+          </wp:inline>
+        </w:drawing>
       </w:r>
       <w:bookmarkStart w:id="0" w:name="_GoBack"/>
       <w:bookmarkEnd w:id="0"/>
     </w:p>
     <w:sectPr>
-      <w:headerReference w:type="default" r:id="rId11"/>
+      <w:headerReference w:type="default" r:id="rId12"/>
       <w:pgSz w:w="11906" w:h="16838"/>
       <w:pgMar w:top="1417" w:right="1417" w:bottom="1417" w:left="1417" w:header="708" w:footer="708" w:gutter="0"/>
       <w:cols w:space="708"/>

</xml_diff>